<commit_message>
update age percentage in district 4
update age percentage in district 4
</commit_message>
<xml_diff>
--- a/Data/GIS/Cencus/Cencus.docx
+++ b/Data/GIS/Cencus/Cencus.docx
@@ -721,25 +721,7 @@
                 <w:sz w:val="24"/>
                 <w:szCs w:val="24"/>
               </w:rPr>
-              <w:t xml:space="preserve">Income per capita: </w:t>
-            </w:r>
-            <w:r>
-              <w:rPr>
-                <w:rFonts w:asciiTheme="majorHAnsi" w:eastAsia="Times New Roman" w:hAnsiTheme="majorHAnsi" w:cstheme="majorHAnsi"/>
-                <w:color w:val="000000"/>
-                <w:sz w:val="24"/>
-                <w:szCs w:val="24"/>
-              </w:rPr>
-              <w:t>above 30</w:t>
-            </w:r>
-            <w:r>
-              <w:rPr>
-                <w:rFonts w:asciiTheme="majorHAnsi" w:eastAsia="Times New Roman" w:hAnsiTheme="majorHAnsi" w:cstheme="majorHAnsi"/>
-                <w:color w:val="000000"/>
-                <w:sz w:val="24"/>
-                <w:szCs w:val="24"/>
-              </w:rPr>
-              <w:t>mils VND/month</w:t>
+              <w:t>Income per capita: above 30mils VND/month</w:t>
             </w:r>
           </w:p>
         </w:tc>
@@ -896,16 +878,7 @@
                 <w:sz w:val="24"/>
                 <w:szCs w:val="24"/>
               </w:rPr>
-              <w:t xml:space="preserve">Income per capita: </w:t>
-            </w:r>
-            <w:r>
-              <w:rPr>
-                <w:rFonts w:asciiTheme="majorHAnsi" w:eastAsia="Times New Roman" w:hAnsiTheme="majorHAnsi" w:cstheme="majorHAnsi"/>
-                <w:color w:val="000000"/>
-                <w:sz w:val="24"/>
-                <w:szCs w:val="24"/>
-              </w:rPr>
-              <w:t>betwe</w:t>
+              <w:t>Income per capita: betwe</w:t>
             </w:r>
             <w:r>
               <w:rPr>
@@ -941,16 +914,7 @@
                 <w:sz w:val="24"/>
                 <w:szCs w:val="24"/>
               </w:rPr>
-              <w:t>30</w:t>
-            </w:r>
-            <w:r>
-              <w:rPr>
-                <w:rFonts w:asciiTheme="majorHAnsi" w:eastAsia="Times New Roman" w:hAnsiTheme="majorHAnsi" w:cstheme="majorHAnsi"/>
-                <w:color w:val="000000"/>
-                <w:sz w:val="24"/>
-                <w:szCs w:val="24"/>
-              </w:rPr>
-              <w:t>mils VND/month</w:t>
+              <w:t>30mils VND/month</w:t>
             </w:r>
           </w:p>
         </w:tc>
@@ -1789,6 +1753,254 @@
                 <w:szCs w:val="24"/>
               </w:rPr>
               <w:t>Other employment</w:t>
+            </w:r>
+          </w:p>
+        </w:tc>
+      </w:tr>
+      <w:tr>
+        <w:tc>
+          <w:tcPr>
+            <w:cnfStyle w:val="001000000000" w:firstRow="0" w:lastRow="0" w:firstColumn="1" w:lastColumn="0" w:oddVBand="0" w:evenVBand="0" w:oddHBand="0" w:evenHBand="0" w:firstRowFirstColumn="0" w:firstRowLastColumn="0" w:lastRowFirstColumn="0" w:lastRowLastColumn="0"/>
+            <w:tcW w:w="704" w:type="dxa"/>
+          </w:tcPr>
+          <w:p>
+            <w:pPr>
+              <w:spacing w:before="20" w:after="20"/>
+              <w:rPr>
+                <w:rFonts w:asciiTheme="majorHAnsi" w:eastAsia="Times New Roman" w:hAnsiTheme="majorHAnsi" w:cstheme="majorHAnsi"/>
+                <w:color w:val="000000"/>
+                <w:sz w:val="24"/>
+                <w:szCs w:val="24"/>
+              </w:rPr>
+            </w:pPr>
+            <w:r>
+              <w:rPr>
+                <w:rFonts w:asciiTheme="majorHAnsi" w:eastAsia="Times New Roman" w:hAnsiTheme="majorHAnsi" w:cstheme="majorHAnsi"/>
+                <w:color w:val="000000"/>
+                <w:sz w:val="24"/>
+                <w:szCs w:val="24"/>
+              </w:rPr>
+              <w:t>18</w:t>
+            </w:r>
+          </w:p>
+        </w:tc>
+        <w:tc>
+          <w:tcPr>
+            <w:tcW w:w="1843" w:type="dxa"/>
+          </w:tcPr>
+          <w:p>
+            <w:pPr>
+              <w:cnfStyle w:val="000000000000" w:firstRow="0" w:lastRow="0" w:firstColumn="0" w:lastColumn="0" w:oddVBand="0" w:evenVBand="0" w:oddHBand="0" w:evenHBand="0" w:firstRowFirstColumn="0" w:firstRowLastColumn="0" w:lastRowFirstColumn="0" w:lastRowLastColumn="0"/>
+              <w:rPr>
+                <w:rFonts w:asciiTheme="majorHAnsi" w:eastAsia="Times New Roman" w:hAnsiTheme="majorHAnsi" w:cstheme="majorHAnsi"/>
+                <w:color w:val="000000"/>
+                <w:sz w:val="24"/>
+                <w:szCs w:val="24"/>
+              </w:rPr>
+            </w:pPr>
+            <w:r>
+              <w:rPr>
+                <w:rFonts w:asciiTheme="majorHAnsi" w:eastAsia="Times New Roman" w:hAnsiTheme="majorHAnsi" w:cstheme="majorHAnsi"/>
+                <w:color w:val="000000"/>
+                <w:sz w:val="24"/>
+                <w:szCs w:val="24"/>
+              </w:rPr>
+              <w:t>A_Below15</w:t>
+            </w:r>
+          </w:p>
+        </w:tc>
+        <w:tc>
+          <w:tcPr>
+            <w:tcW w:w="7200" w:type="dxa"/>
+          </w:tcPr>
+          <w:p>
+            <w:pPr>
+              <w:cnfStyle w:val="000000000000" w:firstRow="0" w:lastRow="0" w:firstColumn="0" w:lastColumn="0" w:oddVBand="0" w:evenVBand="0" w:oddHBand="0" w:evenHBand="0" w:firstRowFirstColumn="0" w:firstRowLastColumn="0" w:lastRowFirstColumn="0" w:lastRowLastColumn="0"/>
+              <w:rPr>
+                <w:rFonts w:asciiTheme="majorHAnsi" w:eastAsia="Times New Roman" w:hAnsiTheme="majorHAnsi" w:cstheme="majorHAnsi"/>
+                <w:color w:val="000000"/>
+              </w:rPr>
+            </w:pPr>
+            <w:r>
+              <w:rPr>
+                <w:rFonts w:asciiTheme="majorHAnsi" w:eastAsia="Times New Roman" w:hAnsiTheme="majorHAnsi" w:cstheme="majorHAnsi"/>
+                <w:color w:val="000000"/>
+              </w:rPr>
+              <w:t>P</w:t>
+            </w:r>
+            <w:r>
+              <w:rPr>
+                <w:rFonts w:asciiTheme="majorHAnsi" w:eastAsia="Times New Roman" w:hAnsiTheme="majorHAnsi" w:cstheme="majorHAnsi"/>
+                <w:color w:val="000000"/>
+              </w:rPr>
+              <w:t>ercentage of the population under 15</w:t>
+            </w:r>
+            <w:r>
+              <w:rPr>
+                <w:rFonts w:asciiTheme="majorHAnsi" w:eastAsia="Times New Roman" w:hAnsiTheme="majorHAnsi" w:cstheme="majorHAnsi"/>
+                <w:color w:val="000000"/>
+                <w:lang w:val="vi-VN"/>
+              </w:rPr>
+              <w:t xml:space="preserve"> years old</w:t>
+            </w:r>
+            <w:r>
+              <w:rPr>
+                <w:rFonts w:asciiTheme="majorHAnsi" w:eastAsia="Times New Roman" w:hAnsiTheme="majorHAnsi" w:cstheme="majorHAnsi"/>
+                <w:color w:val="000000"/>
+              </w:rPr>
+              <w:t>.</w:t>
+            </w:r>
+          </w:p>
+        </w:tc>
+      </w:tr>
+      <w:tr>
+        <w:trPr>
+          <w:cnfStyle w:val="000000100000" w:firstRow="0" w:lastRow="0" w:firstColumn="0" w:lastColumn="0" w:oddVBand="0" w:evenVBand="0" w:oddHBand="1" w:evenHBand="0" w:firstRowFirstColumn="0" w:firstRowLastColumn="0" w:lastRowFirstColumn="0" w:lastRowLastColumn="0"/>
+        </w:trPr>
+        <w:tc>
+          <w:tcPr>
+            <w:cnfStyle w:val="001000000000" w:firstRow="0" w:lastRow="0" w:firstColumn="1" w:lastColumn="0" w:oddVBand="0" w:evenVBand="0" w:oddHBand="0" w:evenHBand="0" w:firstRowFirstColumn="0" w:firstRowLastColumn="0" w:lastRowFirstColumn="0" w:lastRowLastColumn="0"/>
+            <w:tcW w:w="704" w:type="dxa"/>
+          </w:tcPr>
+          <w:p>
+            <w:pPr>
+              <w:spacing w:before="20" w:after="20"/>
+              <w:rPr>
+                <w:rFonts w:asciiTheme="majorHAnsi" w:eastAsia="Times New Roman" w:hAnsiTheme="majorHAnsi" w:cstheme="majorHAnsi"/>
+                <w:color w:val="000000"/>
+                <w:sz w:val="24"/>
+                <w:szCs w:val="24"/>
+              </w:rPr>
+            </w:pPr>
+            <w:r>
+              <w:rPr>
+                <w:rFonts w:asciiTheme="majorHAnsi" w:eastAsia="Times New Roman" w:hAnsiTheme="majorHAnsi" w:cstheme="majorHAnsi"/>
+                <w:color w:val="000000"/>
+                <w:sz w:val="24"/>
+                <w:szCs w:val="24"/>
+              </w:rPr>
+              <w:t>19</w:t>
+            </w:r>
+          </w:p>
+        </w:tc>
+        <w:tc>
+          <w:tcPr>
+            <w:tcW w:w="1843" w:type="dxa"/>
+          </w:tcPr>
+          <w:p>
+            <w:pPr>
+              <w:spacing w:before="20" w:after="20"/>
+              <w:cnfStyle w:val="000000100000" w:firstRow="0" w:lastRow="0" w:firstColumn="0" w:lastColumn="0" w:oddVBand="0" w:evenVBand="0" w:oddHBand="1" w:evenHBand="0" w:firstRowFirstColumn="0" w:firstRowLastColumn="0" w:lastRowFirstColumn="0" w:lastRowLastColumn="0"/>
+              <w:rPr>
+                <w:rFonts w:asciiTheme="majorHAnsi" w:eastAsia="Times New Roman" w:hAnsiTheme="majorHAnsi" w:cstheme="majorHAnsi"/>
+                <w:color w:val="000000"/>
+                <w:sz w:val="24"/>
+                <w:szCs w:val="24"/>
+              </w:rPr>
+            </w:pPr>
+            <w:r>
+              <w:rPr>
+                <w:rFonts w:asciiTheme="majorHAnsi" w:eastAsia="Times New Roman" w:hAnsiTheme="majorHAnsi" w:cstheme="majorHAnsi"/>
+                <w:color w:val="000000"/>
+                <w:sz w:val="24"/>
+                <w:szCs w:val="24"/>
+              </w:rPr>
+              <w:t>A_15_65</w:t>
+            </w:r>
+          </w:p>
+        </w:tc>
+        <w:tc>
+          <w:tcPr>
+            <w:tcW w:w="7200" w:type="dxa"/>
+          </w:tcPr>
+          <w:p>
+            <w:pPr>
+              <w:cnfStyle w:val="000000100000" w:firstRow="0" w:lastRow="0" w:firstColumn="0" w:lastColumn="0" w:oddVBand="0" w:evenVBand="0" w:oddHBand="1" w:evenHBand="0" w:firstRowFirstColumn="0" w:firstRowLastColumn="0" w:lastRowFirstColumn="0" w:lastRowLastColumn="0"/>
+              <w:rPr>
+                <w:rFonts w:asciiTheme="majorHAnsi" w:eastAsia="Times New Roman" w:hAnsiTheme="majorHAnsi" w:cstheme="majorHAnsi"/>
+                <w:color w:val="000000"/>
+              </w:rPr>
+            </w:pPr>
+            <w:r>
+              <w:rPr>
+                <w:rFonts w:asciiTheme="majorHAnsi" w:eastAsia="Times New Roman" w:hAnsiTheme="majorHAnsi" w:cstheme="majorHAnsi"/>
+                <w:color w:val="000000"/>
+              </w:rPr>
+              <w:t>percentage of the population aged 15 to 65 years.</w:t>
+            </w:r>
+          </w:p>
+        </w:tc>
+      </w:tr>
+      <w:tr>
+        <w:tc>
+          <w:tcPr>
+            <w:cnfStyle w:val="001000000000" w:firstRow="0" w:lastRow="0" w:firstColumn="1" w:lastColumn="0" w:oddVBand="0" w:evenVBand="0" w:oddHBand="0" w:evenHBand="0" w:firstRowFirstColumn="0" w:firstRowLastColumn="0" w:lastRowFirstColumn="0" w:lastRowLastColumn="0"/>
+            <w:tcW w:w="704" w:type="dxa"/>
+          </w:tcPr>
+          <w:p>
+            <w:pPr>
+              <w:spacing w:before="20" w:after="20"/>
+              <w:rPr>
+                <w:rFonts w:asciiTheme="majorHAnsi" w:eastAsia="Times New Roman" w:hAnsiTheme="majorHAnsi" w:cstheme="majorHAnsi"/>
+                <w:color w:val="000000"/>
+                <w:sz w:val="24"/>
+                <w:szCs w:val="24"/>
+              </w:rPr>
+            </w:pPr>
+            <w:r>
+              <w:rPr>
+                <w:rFonts w:asciiTheme="majorHAnsi" w:eastAsia="Times New Roman" w:hAnsiTheme="majorHAnsi" w:cstheme="majorHAnsi"/>
+                <w:color w:val="000000"/>
+                <w:sz w:val="24"/>
+                <w:szCs w:val="24"/>
+              </w:rPr>
+              <w:t>20</w:t>
+            </w:r>
+          </w:p>
+        </w:tc>
+        <w:tc>
+          <w:tcPr>
+            <w:tcW w:w="1843" w:type="dxa"/>
+          </w:tcPr>
+          <w:p>
+            <w:pPr>
+              <w:cnfStyle w:val="000000000000" w:firstRow="0" w:lastRow="0" w:firstColumn="0" w:lastColumn="0" w:oddVBand="0" w:evenVBand="0" w:oddHBand="0" w:evenHBand="0" w:firstRowFirstColumn="0" w:firstRowLastColumn="0" w:lastRowFirstColumn="0" w:lastRowLastColumn="0"/>
+              <w:rPr>
+                <w:rFonts w:asciiTheme="majorHAnsi" w:eastAsia="Times New Roman" w:hAnsiTheme="majorHAnsi" w:cstheme="majorHAnsi"/>
+                <w:color w:val="000000"/>
+                <w:sz w:val="24"/>
+                <w:szCs w:val="24"/>
+              </w:rPr>
+            </w:pPr>
+            <w:r>
+              <w:rPr>
+                <w:rFonts w:asciiTheme="majorHAnsi" w:eastAsia="Times New Roman" w:hAnsiTheme="majorHAnsi" w:cstheme="majorHAnsi"/>
+                <w:color w:val="000000"/>
+                <w:sz w:val="24"/>
+                <w:szCs w:val="24"/>
+              </w:rPr>
+              <w:t>A_Over65</w:t>
+            </w:r>
+          </w:p>
+        </w:tc>
+        <w:tc>
+          <w:tcPr>
+            <w:tcW w:w="7200" w:type="dxa"/>
+          </w:tcPr>
+          <w:p>
+            <w:pPr>
+              <w:cnfStyle w:val="000000000000" w:firstRow="0" w:lastRow="0" w:firstColumn="0" w:lastColumn="0" w:oddVBand="0" w:evenVBand="0" w:oddHBand="0" w:evenHBand="0" w:firstRowFirstColumn="0" w:firstRowLastColumn="0" w:lastRowFirstColumn="0" w:lastRowLastColumn="0"/>
+              <w:rPr>
+                <w:rFonts w:asciiTheme="majorHAnsi" w:eastAsia="Times New Roman" w:hAnsiTheme="majorHAnsi" w:cstheme="majorHAnsi"/>
+                <w:color w:val="000000"/>
+              </w:rPr>
+            </w:pPr>
+            <w:r>
+              <w:rPr>
+                <w:rFonts w:asciiTheme="majorHAnsi" w:eastAsia="Times New Roman" w:hAnsiTheme="majorHAnsi" w:cstheme="majorHAnsi"/>
+                <w:color w:val="000000"/>
+              </w:rPr>
+              <w:t>percentage of the population over 60 years old.</w:t>
             </w:r>
           </w:p>
         </w:tc>

</xml_diff>